<commit_message>
fix: fixed bugs in Tablemanager
</commit_message>
<xml_diff>
--- a/Muhammad Mahad Tariq_111701_B.docx
+++ b/Muhammad Mahad Tariq_111701_B.docx
@@ -371,61 +371,7 @@
           <w:sz w:val="24"/>
           <w:szCs w:val="36"/>
         </w:rPr>
-        <w:t xml:space="preserve">There are separate classes for each type of table i.e. </w:t>
-      </w:r>
-      <w:proofErr w:type="spellStart"/>
-      <w:r>
-        <w:rPr>
-          <w:rFonts w:ascii="Times New Roman" w:hAnsi="Times New Roman"/>
-          <w:sz w:val="24"/>
-          <w:szCs w:val="36"/>
-        </w:rPr>
-        <w:t>SmallTable</w:t>
-      </w:r>
-      <w:proofErr w:type="spellEnd"/>
-      <w:r>
-        <w:rPr>
-          <w:rFonts w:ascii="Times New Roman" w:hAnsi="Times New Roman"/>
-          <w:sz w:val="24"/>
-          <w:szCs w:val="36"/>
-        </w:rPr>
-        <w:t xml:space="preserve">, </w:t>
-      </w:r>
-      <w:proofErr w:type="spellStart"/>
-      <w:r>
-        <w:rPr>
-          <w:rFonts w:ascii="Times New Roman" w:hAnsi="Times New Roman"/>
-          <w:sz w:val="24"/>
-          <w:szCs w:val="36"/>
-        </w:rPr>
-        <w:t>MediumTable</w:t>
-      </w:r>
-      <w:proofErr w:type="spellEnd"/>
-      <w:r>
-        <w:rPr>
-          <w:rFonts w:ascii="Times New Roman" w:hAnsi="Times New Roman"/>
-          <w:sz w:val="24"/>
-          <w:szCs w:val="36"/>
-        </w:rPr>
-        <w:t xml:space="preserve"> and </w:t>
-      </w:r>
-      <w:proofErr w:type="spellStart"/>
-      <w:r>
-        <w:rPr>
-          <w:rFonts w:ascii="Times New Roman" w:hAnsi="Times New Roman"/>
-          <w:sz w:val="24"/>
-          <w:szCs w:val="36"/>
-        </w:rPr>
-        <w:t>LargeTable</w:t>
-      </w:r>
-      <w:proofErr w:type="spellEnd"/>
-      <w:r>
-        <w:rPr>
-          <w:rFonts w:ascii="Times New Roman" w:hAnsi="Times New Roman"/>
-          <w:sz w:val="24"/>
-          <w:szCs w:val="36"/>
-        </w:rPr>
-        <w:t xml:space="preserve"> etc.</w:t>
+        <w:t>There are separate classes for each type of table i.e. SmallTable, MediumTable and LargeTable etc.</w:t>
       </w:r>
     </w:p>
     <w:p>
@@ -447,73 +393,79 @@
     </w:p>
     <w:p>
       <w:pPr>
-        <w:pStyle w:val="Heading1"/>
-      </w:pPr>
-      <w:r>
-        <w:t>How to Run</w:t>
-      </w:r>
-    </w:p>
-    <w:p>
-      <w:pPr>
-        <w:rPr>
-          <w:rFonts w:ascii="Times New Roman" w:hAnsi="Times New Roman"/>
-          <w:sz w:val="24"/>
-          <w:szCs w:val="36"/>
-        </w:rPr>
-      </w:pPr>
-      <w:r>
-        <w:rPr>
-          <w:rFonts w:ascii="Times New Roman" w:hAnsi="Times New Roman"/>
-          <w:sz w:val="24"/>
-          <w:szCs w:val="36"/>
-        </w:rPr>
-        <w:t xml:space="preserve">It is a simple command line tool. In order to run it, open the code in </w:t>
-      </w:r>
-      <w:proofErr w:type="spellStart"/>
-      <w:r>
-        <w:rPr>
-          <w:rFonts w:ascii="Times New Roman" w:hAnsi="Times New Roman"/>
-          <w:sz w:val="24"/>
-          <w:szCs w:val="36"/>
-        </w:rPr>
-        <w:t>netbeans</w:t>
-      </w:r>
-      <w:proofErr w:type="spellEnd"/>
-      <w:r>
-        <w:rPr>
-          <w:rFonts w:ascii="Times New Roman" w:hAnsi="Times New Roman"/>
-          <w:sz w:val="24"/>
-          <w:szCs w:val="36"/>
-        </w:rPr>
-        <w:t>. To run tests use Alt+F6. To run the code, click the run button of IDE.</w:t>
-      </w:r>
-    </w:p>
-    <w:p>
-      <w:pPr>
-        <w:pStyle w:val="Heading1"/>
-      </w:pPr>
-      <w:r>
-        <w:lastRenderedPageBreak/>
-        <w:t>Analysis</w:t>
-      </w:r>
-    </w:p>
-    <w:p>
-      <w:r>
-        <w:t xml:space="preserve">This approach does not use any heavy duty memory data structures such as </w:t>
-      </w:r>
-      <w:proofErr w:type="spellStart"/>
-      <w:r>
-        <w:t>hashmap</w:t>
-      </w:r>
-      <w:proofErr w:type="spellEnd"/>
-      <w:r>
-        <w:t xml:space="preserve"> and tables.</w:t>
-      </w:r>
-    </w:p>
-    <w:p>
+        <w:rPr>
+          <w:rFonts w:ascii="Times New Roman" w:hAnsi="Times New Roman"/>
+          <w:sz w:val="24"/>
+          <w:szCs w:val="36"/>
+        </w:rPr>
+      </w:pPr>
+      <w:r>
+        <w:rPr>
+          <w:rFonts w:ascii="Times New Roman" w:hAnsi="Times New Roman"/>
+          <w:sz w:val="24"/>
+          <w:szCs w:val="36"/>
+        </w:rPr>
+        <w:t>I have taken care of Single Responsibility principle. So each t</w:t>
+      </w:r>
+      <w:r>
+        <w:rPr>
+          <w:rFonts w:ascii="Times New Roman" w:hAnsi="Times New Roman"/>
+          <w:sz w:val="24"/>
+          <w:szCs w:val="36"/>
+        </w:rPr>
+        <w:t xml:space="preserve">able object has a method isFull() </w:t>
+      </w:r>
       <w:bookmarkStart w:id="0" w:name="_GoBack"/>
       <w:bookmarkEnd w:id="0"/>
-    </w:p>
+      <w:r>
+        <w:rPr>
+          <w:rFonts w:ascii="Times New Roman" w:hAnsi="Times New Roman"/>
+          <w:sz w:val="24"/>
+          <w:szCs w:val="36"/>
+        </w:rPr>
+        <w:t>which tells if its available slots are full or not.</w:t>
+      </w:r>
+    </w:p>
+    <w:p>
+      <w:pPr>
+        <w:pStyle w:val="Heading1"/>
+      </w:pPr>
+      <w:r>
+        <w:lastRenderedPageBreak/>
+        <w:t>How to Run</w:t>
+      </w:r>
+    </w:p>
+    <w:p>
+      <w:pPr>
+        <w:rPr>
+          <w:rFonts w:ascii="Times New Roman" w:hAnsi="Times New Roman"/>
+          <w:sz w:val="24"/>
+          <w:szCs w:val="36"/>
+        </w:rPr>
+      </w:pPr>
+      <w:r>
+        <w:rPr>
+          <w:rFonts w:ascii="Times New Roman" w:hAnsi="Times New Roman"/>
+          <w:sz w:val="24"/>
+          <w:szCs w:val="36"/>
+        </w:rPr>
+        <w:t>It is a simple command line tool. In order to run it, open the code in netbeans. To run tests use Alt+F6. To run the code, click the run button of IDE.</w:t>
+      </w:r>
+    </w:p>
+    <w:p>
+      <w:pPr>
+        <w:pStyle w:val="Heading1"/>
+      </w:pPr>
+      <w:r>
+        <w:t>Analysis</w:t>
+      </w:r>
+    </w:p>
+    <w:p>
+      <w:r>
+        <w:t>This approach does not use any heavy duty memory data structures such as hashmap and tables.</w:t>
+      </w:r>
+    </w:p>
+    <w:p/>
     <w:sectPr>
       <w:pgSz w:w="12240" w:h="15840"/>
       <w:pgMar w:top="1440" w:right="1440" w:bottom="1440" w:left="1440" w:header="720" w:footer="720" w:gutter="0"/>
@@ -526,7 +478,7 @@
 
 <file path=word/numbering.xml><?xml version="1.0" encoding="utf-8"?>
 <w:numbering xmlns:wpc="http://schemas.microsoft.com/office/word/2010/wordprocessingCanvas" xmlns:mc="http://schemas.openxmlformats.org/markup-compatibility/2006" xmlns:o="urn:schemas-microsoft-com:office:office" xmlns:r="http://schemas.openxmlformats.org/officeDocument/2006/relationships" xmlns:m="http://schemas.openxmlformats.org/officeDocument/2006/math" xmlns:v="urn:schemas-microsoft-com:vml" xmlns:wp14="http://schemas.microsoft.com/office/word/2010/wordprocessingDrawing" xmlns:wp="http://schemas.openxmlformats.org/drawingml/2006/wordprocessingDrawing" xmlns:w10="urn:schemas-microsoft-com:office:word" xmlns:w="http://schemas.openxmlformats.org/wordprocessingml/2006/main" xmlns:w14="http://schemas.microsoft.com/office/word/2010/wordml" xmlns:w15="http://schemas.microsoft.com/office/word/2012/wordml" xmlns:wpg="http://schemas.microsoft.com/office/word/2010/wordprocessingGroup" xmlns:wpi="http://schemas.microsoft.com/office/word/2010/wordprocessingInk" xmlns:wne="http://schemas.microsoft.com/office/word/2006/wordml" xmlns:wps="http://schemas.microsoft.com/office/word/2010/wordprocessingShape" mc:Ignorable="w14 w15 wp14">
-  <w:abstractNum w:abstractNumId="0" w15:restartNumberingAfterBreak="0">
+  <w:abstractNum w:abstractNumId="0">
     <w:nsid w:val="25305E23"/>
     <w:multiLevelType w:val="hybridMultilevel"/>
     <w:tmpl w:val="EAD82918"/>

</xml_diff>